<commit_message>
Creando proyecto PHP con MVC básico
</commit_message>
<xml_diff>
--- a/app/0_app_informacion/4_app_mvc/1_php/ejp1_php_mvc_con/assets/doc/ejp_implementacion_php_mvc.docx
+++ b/app/0_app_informacion/4_app_mvc/1_php/ejp1_php_mvc_con/assets/doc/ejp_implementacion_php_mvc.docx
@@ -19,16 +19,7 @@
           <w:sz w:val="24"/>
           <w:szCs w:val="24"/>
         </w:rPr>
-        <w:t>Requisitos</w:t>
-      </w:r>
-      <w:r>
-        <w:rPr>
-          <w:rFonts w:cs="Arial"/>
-          <w:color w:val="FF6600"/>
-          <w:sz w:val="24"/>
-          <w:szCs w:val="24"/>
-        </w:rPr>
-        <w:t>:</w:t>
+        <w:t>Requisitos:</w:t>
       </w:r>
     </w:p>
     <w:p>
@@ -109,16 +100,7 @@
           <w:sz w:val="24"/>
           <w:szCs w:val="24"/>
         </w:rPr>
-        <w:t xml:space="preserve"> - </w:t>
-      </w:r>
-      <w:r>
-        <w:rPr>
-          <w:rFonts w:cs="Arial"/>
-          <w:color w:val="FF6600"/>
-          <w:sz w:val="24"/>
-          <w:szCs w:val="24"/>
-        </w:rPr>
-        <w:t>Controlador</w:t>
+        <w:t xml:space="preserve"> - Controlador</w:t>
       </w:r>
       <w:r>
         <w:rPr>
@@ -217,107 +199,7 @@
           <w:sz w:val="24"/>
           <w:szCs w:val="24"/>
         </w:rPr>
-        <w:t xml:space="preserve">Integrar las Interfaces (Vistas Diseño Web) y los </w:t>
-      </w:r>
-      <w:proofErr w:type="spellStart"/>
-      <w:r>
-        <w:rPr>
-          <w:rFonts w:cs="Arial"/>
-          <w:color w:val="262626"/>
-          <w:sz w:val="24"/>
-          <w:szCs w:val="24"/>
-        </w:rPr>
-        <w:t>assets</w:t>
-      </w:r>
-      <w:proofErr w:type="spellEnd"/>
-      <w:r>
-        <w:rPr>
-          <w:rFonts w:cs="Arial"/>
-          <w:color w:val="262626"/>
-          <w:sz w:val="24"/>
-          <w:szCs w:val="24"/>
-        </w:rPr>
-        <w:t xml:space="preserve"> (</w:t>
-      </w:r>
-      <w:proofErr w:type="spellStart"/>
-      <w:r>
-        <w:rPr>
-          <w:rFonts w:cs="Arial"/>
-          <w:color w:val="262626"/>
-          <w:sz w:val="24"/>
-          <w:szCs w:val="24"/>
-        </w:rPr>
-        <w:t>css</w:t>
-      </w:r>
-      <w:proofErr w:type="spellEnd"/>
-      <w:r>
-        <w:rPr>
-          <w:rFonts w:cs="Arial"/>
-          <w:color w:val="262626"/>
-          <w:sz w:val="24"/>
-          <w:szCs w:val="24"/>
-        </w:rPr>
-        <w:t xml:space="preserve">, </w:t>
-      </w:r>
-      <w:proofErr w:type="spellStart"/>
-      <w:r>
-        <w:rPr>
-          <w:rFonts w:cs="Arial"/>
-          <w:color w:val="262626"/>
-          <w:sz w:val="24"/>
-          <w:szCs w:val="24"/>
-        </w:rPr>
-        <w:t>js</w:t>
-      </w:r>
-      <w:proofErr w:type="spellEnd"/>
-      <w:r>
-        <w:rPr>
-          <w:rFonts w:cs="Arial"/>
-          <w:color w:val="262626"/>
-          <w:sz w:val="24"/>
-          <w:szCs w:val="24"/>
-        </w:rPr>
-        <w:t xml:space="preserve">, </w:t>
-      </w:r>
-      <w:proofErr w:type="spellStart"/>
-      <w:r>
-        <w:rPr>
-          <w:rFonts w:cs="Arial"/>
-          <w:color w:val="262626"/>
-          <w:sz w:val="24"/>
-          <w:szCs w:val="24"/>
-        </w:rPr>
-        <w:t>img</w:t>
-      </w:r>
-      <w:proofErr w:type="spellEnd"/>
-      <w:r>
-        <w:rPr>
-          <w:rFonts w:cs="Arial"/>
-          <w:color w:val="262626"/>
-          <w:sz w:val="24"/>
-          <w:szCs w:val="24"/>
-        </w:rPr>
-        <w:t xml:space="preserve">, </w:t>
-      </w:r>
-      <w:proofErr w:type="spellStart"/>
-      <w:r>
-        <w:rPr>
-          <w:rFonts w:cs="Arial"/>
-          <w:color w:val="262626"/>
-          <w:sz w:val="24"/>
-          <w:szCs w:val="24"/>
-        </w:rPr>
-        <w:t>etc</w:t>
-      </w:r>
-      <w:proofErr w:type="spellEnd"/>
-      <w:r>
-        <w:rPr>
-          <w:rFonts w:cs="Arial"/>
-          <w:color w:val="262626"/>
-          <w:sz w:val="24"/>
-          <w:szCs w:val="24"/>
-        </w:rPr>
-        <w:t>) al proyecto MVC</w:t>
+        <w:t>Integrar las Interfaces (Vistas Diseño Web) y los assets (css, js, img, etc) al proyecto MVC</w:t>
       </w:r>
     </w:p>
     <w:p>
@@ -343,47 +225,7 @@
           <w:sz w:val="24"/>
           <w:szCs w:val="24"/>
         </w:rPr>
-        <w:t>Cambiar extensiones ‘.</w:t>
-      </w:r>
-      <w:proofErr w:type="spellStart"/>
-      <w:r>
-        <w:rPr>
-          <w:rFonts w:cs="Arial"/>
-          <w:color w:val="262626"/>
-          <w:sz w:val="24"/>
-          <w:szCs w:val="24"/>
-        </w:rPr>
-        <w:t>html</w:t>
-      </w:r>
-      <w:proofErr w:type="spellEnd"/>
-      <w:r>
-        <w:rPr>
-          <w:rFonts w:cs="Arial"/>
-          <w:color w:val="262626"/>
-          <w:sz w:val="24"/>
-          <w:szCs w:val="24"/>
-        </w:rPr>
-        <w:t>’ a ‘.</w:t>
-      </w:r>
-      <w:proofErr w:type="spellStart"/>
-      <w:r>
-        <w:rPr>
-          <w:rFonts w:cs="Arial"/>
-          <w:color w:val="262626"/>
-          <w:sz w:val="24"/>
-          <w:szCs w:val="24"/>
-        </w:rPr>
-        <w:t>view.php</w:t>
-      </w:r>
-      <w:proofErr w:type="spellEnd"/>
-      <w:r>
-        <w:rPr>
-          <w:rFonts w:cs="Arial"/>
-          <w:color w:val="262626"/>
-          <w:sz w:val="24"/>
-          <w:szCs w:val="24"/>
-        </w:rPr>
-        <w:t>’</w:t>
+        <w:t>Cambiar extensiones ‘.html’ a ‘.view.php’</w:t>
       </w:r>
     </w:p>
     <w:p>
@@ -409,107 +251,7 @@
           <w:sz w:val="24"/>
           <w:szCs w:val="24"/>
         </w:rPr>
-        <w:t>Crear ‘</w:t>
-      </w:r>
-      <w:proofErr w:type="spellStart"/>
-      <w:r>
-        <w:rPr>
-          <w:rFonts w:cs="Arial"/>
-          <w:color w:val="262626"/>
-          <w:sz w:val="24"/>
-          <w:szCs w:val="24"/>
-        </w:rPr>
-        <w:t>index.php</w:t>
-      </w:r>
-      <w:proofErr w:type="spellEnd"/>
-      <w:r>
-        <w:rPr>
-          <w:rFonts w:cs="Arial"/>
-          <w:color w:val="262626"/>
-          <w:sz w:val="24"/>
-          <w:szCs w:val="24"/>
-        </w:rPr>
-        <w:t>’ y controladores ‘</w:t>
-      </w:r>
-      <w:proofErr w:type="spellStart"/>
-      <w:r>
-        <w:rPr>
-          <w:rFonts w:cs="Arial"/>
-          <w:color w:val="262626"/>
-          <w:sz w:val="24"/>
-          <w:szCs w:val="24"/>
-        </w:rPr>
-        <w:t>LandingPage</w:t>
-      </w:r>
-      <w:proofErr w:type="spellEnd"/>
-      <w:r>
-        <w:rPr>
-          <w:rFonts w:cs="Arial"/>
-          <w:color w:val="262626"/>
-          <w:sz w:val="24"/>
-          <w:szCs w:val="24"/>
-        </w:rPr>
-        <w:t xml:space="preserve">’ y </w:t>
-      </w:r>
-      <w:proofErr w:type="spellStart"/>
-      <w:r>
-        <w:rPr>
-          <w:rFonts w:cs="Arial"/>
-          <w:color w:val="262626"/>
-          <w:sz w:val="24"/>
-          <w:szCs w:val="24"/>
-        </w:rPr>
-        <w:t>DashBoard</w:t>
-      </w:r>
-      <w:proofErr w:type="spellEnd"/>
-      <w:r>
-        <w:rPr>
-          <w:rFonts w:cs="Arial"/>
-          <w:color w:val="262626"/>
-          <w:sz w:val="24"/>
-          <w:szCs w:val="24"/>
-        </w:rPr>
-        <w:t xml:space="preserve"> “</w:t>
-      </w:r>
-      <w:proofErr w:type="spellStart"/>
-      <w:r>
-        <w:rPr>
-          <w:rFonts w:cs="Arial"/>
-          <w:color w:val="262626"/>
-          <w:sz w:val="24"/>
-          <w:szCs w:val="24"/>
-        </w:rPr>
-        <w:t>requiere_once</w:t>
-      </w:r>
-      <w:proofErr w:type="spellEnd"/>
-      <w:r>
-        <w:rPr>
-          <w:rFonts w:cs="Arial"/>
-          <w:color w:val="262626"/>
-          <w:sz w:val="24"/>
-          <w:szCs w:val="24"/>
-        </w:rPr>
-        <w:t xml:space="preserve"> ‘</w:t>
-      </w:r>
-      <w:proofErr w:type="spellStart"/>
-      <w:r>
-        <w:rPr>
-          <w:rFonts w:cs="Arial"/>
-          <w:color w:val="262626"/>
-          <w:sz w:val="24"/>
-          <w:szCs w:val="24"/>
-        </w:rPr>
-        <w:t>vista.php</w:t>
-      </w:r>
-      <w:proofErr w:type="spellEnd"/>
-      <w:r>
-        <w:rPr>
-          <w:rFonts w:cs="Arial"/>
-          <w:color w:val="262626"/>
-          <w:sz w:val="24"/>
-          <w:szCs w:val="24"/>
-        </w:rPr>
-        <w:t>’”</w:t>
+        <w:t>Crear ‘index.php’ y controladores ‘LandingPage’ y DashBoard “requiere_once ‘vista.php’”</w:t>
       </w:r>
     </w:p>
     <w:p>
@@ -528,7 +270,6 @@
           <w:szCs w:val="24"/>
         </w:rPr>
       </w:pPr>
-      <w:proofErr w:type="spellStart"/>
       <w:r>
         <w:rPr>
           <w:rFonts w:cs="Arial"/>
@@ -536,37 +277,7 @@
           <w:sz w:val="24"/>
           <w:szCs w:val="24"/>
         </w:rPr>
-        <w:t>Redireccionar</w:t>
-      </w:r>
-      <w:proofErr w:type="spellEnd"/>
-      <w:r>
-        <w:rPr>
-          <w:rFonts w:cs="Arial"/>
-          <w:color w:val="262626"/>
-          <w:sz w:val="24"/>
-          <w:szCs w:val="24"/>
-        </w:rPr>
-        <w:t xml:space="preserve"> &lt;link&gt;, &lt;script&gt;, &lt;</w:t>
-      </w:r>
-      <w:proofErr w:type="spellStart"/>
-      <w:r>
-        <w:rPr>
-          <w:rFonts w:cs="Arial"/>
-          <w:color w:val="262626"/>
-          <w:sz w:val="24"/>
-          <w:szCs w:val="24"/>
-        </w:rPr>
-        <w:t>img</w:t>
-      </w:r>
-      <w:proofErr w:type="spellEnd"/>
-      <w:r>
-        <w:rPr>
-          <w:rFonts w:cs="Arial"/>
-          <w:color w:val="262626"/>
-          <w:sz w:val="24"/>
-          <w:szCs w:val="24"/>
-        </w:rPr>
-        <w:t>&gt; y otros</w:t>
+        <w:t>Redireccionar &lt;link&gt;, &lt;script&gt;, &lt;img&gt; y otros</w:t>
       </w:r>
     </w:p>
     <w:p>
@@ -592,47 +303,7 @@
           <w:sz w:val="24"/>
           <w:szCs w:val="24"/>
         </w:rPr>
-        <w:t>Crear plantilla usando ‘</w:t>
-      </w:r>
-      <w:proofErr w:type="spellStart"/>
-      <w:r>
-        <w:rPr>
-          <w:rFonts w:cs="Arial"/>
-          <w:color w:val="262626"/>
-          <w:sz w:val="24"/>
-          <w:szCs w:val="24"/>
-        </w:rPr>
-        <w:t>header.php</w:t>
-      </w:r>
-      <w:proofErr w:type="spellEnd"/>
-      <w:r>
-        <w:rPr>
-          <w:rFonts w:cs="Arial"/>
-          <w:color w:val="262626"/>
-          <w:sz w:val="24"/>
-          <w:szCs w:val="24"/>
-        </w:rPr>
-        <w:t>’ y ‘</w:t>
-      </w:r>
-      <w:proofErr w:type="spellStart"/>
-      <w:r>
-        <w:rPr>
-          <w:rFonts w:cs="Arial"/>
-          <w:color w:val="262626"/>
-          <w:sz w:val="24"/>
-          <w:szCs w:val="24"/>
-        </w:rPr>
-        <w:t>footer.php</w:t>
-      </w:r>
-      <w:proofErr w:type="spellEnd"/>
-      <w:r>
-        <w:rPr>
-          <w:rFonts w:cs="Arial"/>
-          <w:color w:val="262626"/>
-          <w:sz w:val="24"/>
-          <w:szCs w:val="24"/>
-        </w:rPr>
-        <w:t>’ para las vistas</w:t>
+        <w:t>Crear plantilla usando ‘header.php’ y ‘footer.php’ para las vistas</w:t>
       </w:r>
     </w:p>
     <w:p>
@@ -658,47 +329,7 @@
           <w:sz w:val="24"/>
           <w:szCs w:val="24"/>
         </w:rPr>
-        <w:t xml:space="preserve">Ajustar estilos </w:t>
-      </w:r>
-      <w:proofErr w:type="spellStart"/>
-      <w:r>
-        <w:rPr>
-          <w:rFonts w:cs="Arial"/>
-          <w:color w:val="262626"/>
-          <w:sz w:val="24"/>
-          <w:szCs w:val="24"/>
-        </w:rPr>
-        <w:t>css</w:t>
-      </w:r>
-      <w:proofErr w:type="spellEnd"/>
-      <w:r>
-        <w:rPr>
-          <w:rFonts w:cs="Arial"/>
-          <w:color w:val="262626"/>
-          <w:sz w:val="24"/>
-          <w:szCs w:val="24"/>
-        </w:rPr>
-        <w:t xml:space="preserve"> (styles.css) y programación </w:t>
-      </w:r>
-      <w:proofErr w:type="spellStart"/>
-      <w:r>
-        <w:rPr>
-          <w:rFonts w:cs="Arial"/>
-          <w:color w:val="262626"/>
-          <w:sz w:val="24"/>
-          <w:szCs w:val="24"/>
-        </w:rPr>
-        <w:t>js</w:t>
-      </w:r>
-      <w:proofErr w:type="spellEnd"/>
-      <w:r>
-        <w:rPr>
-          <w:rFonts w:cs="Arial"/>
-          <w:color w:val="262626"/>
-          <w:sz w:val="24"/>
-          <w:szCs w:val="24"/>
-        </w:rPr>
-        <w:t xml:space="preserve"> (scripts.js) personales</w:t>
+        <w:t>Ajustar estilos css (styles.css) y programación js (scripts.js) personales</w:t>
       </w:r>
     </w:p>
     <w:p>
@@ -724,47 +355,7 @@
           <w:sz w:val="24"/>
           <w:szCs w:val="24"/>
         </w:rPr>
-        <w:t>Crear controladores ‘</w:t>
-      </w:r>
-      <w:proofErr w:type="spellStart"/>
-      <w:r>
-        <w:rPr>
-          <w:rFonts w:cs="Arial"/>
-          <w:color w:val="262626"/>
-          <w:sz w:val="24"/>
-          <w:szCs w:val="24"/>
-        </w:rPr>
-        <w:t>Login</w:t>
-      </w:r>
-      <w:proofErr w:type="spellEnd"/>
-      <w:r>
-        <w:rPr>
-          <w:rFonts w:cs="Arial"/>
-          <w:color w:val="262626"/>
-          <w:sz w:val="24"/>
-          <w:szCs w:val="24"/>
-        </w:rPr>
-        <w:t>’, ‘</w:t>
-      </w:r>
-      <w:proofErr w:type="spellStart"/>
-      <w:r>
-        <w:rPr>
-          <w:rFonts w:cs="Arial"/>
-          <w:color w:val="262626"/>
-          <w:sz w:val="24"/>
-          <w:szCs w:val="24"/>
-        </w:rPr>
-        <w:t>Logout</w:t>
-      </w:r>
-      <w:proofErr w:type="spellEnd"/>
-      <w:r>
-        <w:rPr>
-          <w:rFonts w:cs="Arial"/>
-          <w:color w:val="262626"/>
-          <w:sz w:val="24"/>
-          <w:szCs w:val="24"/>
-        </w:rPr>
-        <w:t>’ y configurarlos</w:t>
+        <w:t>Crear controladores ‘Login’, ‘Logout’ y configurarlos</w:t>
       </w:r>
     </w:p>
     <w:p>
@@ -790,67 +381,7 @@
           <w:sz w:val="24"/>
           <w:szCs w:val="24"/>
         </w:rPr>
-        <w:t xml:space="preserve">Crear </w:t>
-      </w:r>
-      <w:proofErr w:type="spellStart"/>
-      <w:r>
-        <w:rPr>
-          <w:rFonts w:cs="Arial"/>
-          <w:color w:val="262626"/>
-          <w:sz w:val="24"/>
-          <w:szCs w:val="24"/>
-        </w:rPr>
-        <w:t>action</w:t>
-      </w:r>
-      <w:proofErr w:type="spellEnd"/>
-      <w:r>
-        <w:rPr>
-          <w:rFonts w:cs="Arial"/>
-          <w:color w:val="262626"/>
-          <w:sz w:val="24"/>
-          <w:szCs w:val="24"/>
-        </w:rPr>
-        <w:t xml:space="preserve"> = “?c=</w:t>
-      </w:r>
-      <w:proofErr w:type="spellStart"/>
-      <w:r>
-        <w:rPr>
-          <w:rFonts w:cs="Arial"/>
-          <w:color w:val="262626"/>
-          <w:sz w:val="24"/>
-          <w:szCs w:val="24"/>
-        </w:rPr>
-        <w:t>Login</w:t>
-      </w:r>
-      <w:proofErr w:type="spellEnd"/>
-      <w:r>
-        <w:rPr>
-          <w:rFonts w:cs="Arial"/>
-          <w:color w:val="262626"/>
-          <w:sz w:val="24"/>
-          <w:szCs w:val="24"/>
-        </w:rPr>
-        <w:t xml:space="preserve">” y </w:t>
-      </w:r>
-      <w:proofErr w:type="spellStart"/>
-      <w:r>
-        <w:rPr>
-          <w:rFonts w:cs="Arial"/>
-          <w:color w:val="262626"/>
-          <w:sz w:val="24"/>
-          <w:szCs w:val="24"/>
-        </w:rPr>
-        <w:t>method</w:t>
-      </w:r>
-      <w:proofErr w:type="spellEnd"/>
-      <w:r>
-        <w:rPr>
-          <w:rFonts w:cs="Arial"/>
-          <w:color w:val="262626"/>
-          <w:sz w:val="24"/>
-          <w:szCs w:val="24"/>
-        </w:rPr>
-        <w:t xml:space="preserve"> = “POST”</w:t>
+        <w:t>Crear action = “?c=Login” y method = “POST”</w:t>
       </w:r>
     </w:p>
     <w:p>
@@ -869,7 +400,6 @@
           <w:szCs w:val="24"/>
         </w:rPr>
       </w:pPr>
-      <w:proofErr w:type="spellStart"/>
       <w:r>
         <w:rPr>
           <w:rFonts w:cs="Arial"/>
@@ -877,37 +407,7 @@
           <w:sz w:val="24"/>
           <w:szCs w:val="24"/>
         </w:rPr>
-        <w:t>Captuar</w:t>
-      </w:r>
-      <w:proofErr w:type="spellEnd"/>
-      <w:r>
-        <w:rPr>
-          <w:rFonts w:cs="Arial"/>
-          <w:color w:val="262626"/>
-          <w:sz w:val="24"/>
-          <w:szCs w:val="24"/>
-        </w:rPr>
-        <w:t xml:space="preserve"> el ‘Controlador’ y la ‘acción’ en el ‘</w:t>
-      </w:r>
-      <w:proofErr w:type="spellStart"/>
-      <w:r>
-        <w:rPr>
-          <w:rFonts w:cs="Arial"/>
-          <w:color w:val="262626"/>
-          <w:sz w:val="24"/>
-          <w:szCs w:val="24"/>
-        </w:rPr>
-        <w:t>index.php</w:t>
-      </w:r>
-      <w:proofErr w:type="spellEnd"/>
-      <w:r>
-        <w:rPr>
-          <w:rFonts w:cs="Arial"/>
-          <w:color w:val="262626"/>
-          <w:sz w:val="24"/>
-          <w:szCs w:val="24"/>
-        </w:rPr>
-        <w:t>’</w:t>
+        <w:t>Captuar el ‘Controlador’ y la ‘acción’ en el ‘index.php’</w:t>
       </w:r>
     </w:p>
     <w:p>
@@ -977,25 +477,7 @@
           <w:sz w:val="24"/>
           <w:szCs w:val="24"/>
         </w:rPr>
-        <w:t>Parte I</w:t>
-      </w:r>
-      <w:r>
-        <w:rPr>
-          <w:rFonts w:cs="Arial"/>
-          <w:color w:val="FF6600"/>
-          <w:sz w:val="24"/>
-          <w:szCs w:val="24"/>
-        </w:rPr>
-        <w:t>I</w:t>
-      </w:r>
-      <w:r>
-        <w:rPr>
-          <w:rFonts w:cs="Arial"/>
-          <w:color w:val="FF6600"/>
-          <w:sz w:val="24"/>
-          <w:szCs w:val="24"/>
-        </w:rPr>
-        <w:t xml:space="preserve">. </w:t>
+        <w:t xml:space="preserve">Parte II. </w:t>
       </w:r>
       <w:r>
         <w:rPr>
@@ -1078,19 +560,8 @@
           <w:sz w:val="24"/>
           <w:szCs w:val="24"/>
         </w:rPr>
-        <w:t xml:space="preserve">Subir BBDD a </w:t>
+        <w:t>Subir BBDD a phpmyadmin</w:t>
       </w:r>
-      <w:proofErr w:type="spellStart"/>
-      <w:r>
-        <w:rPr>
-          <w:rFonts w:cs="Arial"/>
-          <w:color w:val="262626"/>
-          <w:sz w:val="24"/>
-          <w:szCs w:val="24"/>
-        </w:rPr>
-        <w:t>phpmyadmin</w:t>
-      </w:r>
-      <w:proofErr w:type="spellEnd"/>
     </w:p>
     <w:p>
       <w:pPr>
@@ -1116,27 +587,7 @@
           <w:sz w:val="24"/>
           <w:szCs w:val="24"/>
         </w:rPr>
-        <w:t>Crear archivo de conexión ‘</w:t>
-      </w:r>
-      <w:proofErr w:type="spellStart"/>
-      <w:r>
-        <w:rPr>
-          <w:rFonts w:cs="Arial"/>
-          <w:color w:val="262626"/>
-          <w:sz w:val="24"/>
-          <w:szCs w:val="24"/>
-        </w:rPr>
-        <w:t>database.php</w:t>
-      </w:r>
-      <w:proofErr w:type="spellEnd"/>
-      <w:r>
-        <w:rPr>
-          <w:rFonts w:cs="Arial"/>
-          <w:color w:val="262626"/>
-          <w:sz w:val="24"/>
-          <w:szCs w:val="24"/>
-        </w:rPr>
-        <w:t>’ (PDO)</w:t>
+        <w:t>Crear archivo de conexión ‘database.php’ (PDO)</w:t>
       </w:r>
     </w:p>
     <w:p>
@@ -1189,7 +640,25 @@
           <w:sz w:val="24"/>
           <w:szCs w:val="24"/>
         </w:rPr>
-        <w:t>Crear del Modelo ‘Usuario’ y llamarlo desde el controlador ‘Usuarios’. Garantizar la conexión con la BBDD</w:t>
+        <w:t>Crear del Modelo ‘Usuario’</w:t>
+      </w:r>
+      <w:r>
+        <w:rPr>
+          <w:rFonts w:cs="Arial"/>
+          <w:color w:val="262626"/>
+          <w:sz w:val="24"/>
+          <w:szCs w:val="24"/>
+        </w:rPr>
+        <w:t xml:space="preserve"> (atributos privados, setters y getters)</w:t>
+      </w:r>
+      <w:r>
+        <w:rPr>
+          <w:rFonts w:cs="Arial"/>
+          <w:color w:val="262626"/>
+          <w:sz w:val="24"/>
+          <w:szCs w:val="24"/>
+        </w:rPr>
+        <w:t xml:space="preserve"> y llamarlo desde el controlador ‘Usuarios’. Garantizar la conexión con la BBDD</w:t>
       </w:r>
     </w:p>
     <w:p>
@@ -1215,7 +684,34 @@
           <w:sz w:val="24"/>
           <w:szCs w:val="24"/>
         </w:rPr>
-        <w:t>Crear la Acción de ‘Registro’ en el Modelo ‘Usuario’ y comprobar que se están pasando los datos a la BBDD</w:t>
+        <w:t>Acción de ‘</w:t>
+      </w:r>
+      <w:r>
+        <w:rPr>
+          <w:rFonts w:cs="Arial"/>
+          <w:color w:val="262626"/>
+          <w:sz w:val="24"/>
+          <w:szCs w:val="24"/>
+        </w:rPr>
+        <w:t>registrar</w:t>
+      </w:r>
+      <w:r>
+        <w:rPr>
+          <w:rFonts w:cs="Arial"/>
+          <w:color w:val="262626"/>
+          <w:sz w:val="24"/>
+          <w:szCs w:val="24"/>
+        </w:rPr>
+        <w:t>’ en el Modelo ‘Usuario’ y comprobar que se están pasando los datos a la BBDD</w:t>
+      </w:r>
+      <w:r>
+        <w:rPr>
+          <w:rFonts w:cs="Arial"/>
+          <w:color w:val="262626"/>
+          <w:sz w:val="24"/>
+          <w:szCs w:val="24"/>
+        </w:rPr>
+        <w:t xml:space="preserve"> a través de un Arreglo</w:t>
       </w:r>
     </w:p>
     <w:p>
@@ -1234,6 +730,33 @@
           <w:szCs w:val="24"/>
         </w:rPr>
       </w:pPr>
+      <w:r>
+        <w:rPr>
+          <w:rFonts w:cs="Arial"/>
+          <w:color w:val="262626"/>
+          <w:sz w:val="24"/>
+          <w:szCs w:val="24"/>
+        </w:rPr>
+        <w:t>Acción de ‘crearUsuario’ en el Controlador ‘Usuarios’, creando un Arreglo y comprobar que se están pasando los datos al Modelo ‘User’</w:t>
+      </w:r>
+      <w:r>
+        <w:rPr>
+          <w:rFonts w:cs="Arial"/>
+          <w:color w:val="262626"/>
+          <w:sz w:val="24"/>
+          <w:szCs w:val="24"/>
+        </w:rPr>
+        <w:t xml:space="preserve"> (POO – Setters y Getters)</w:t>
+      </w:r>
+      <w:r>
+        <w:rPr>
+          <w:rFonts w:cs="Arial"/>
+          <w:color w:val="262626"/>
+          <w:sz w:val="24"/>
+          <w:szCs w:val="24"/>
+        </w:rPr>
+        <w:t xml:space="preserve"> y a su vez, a la BBDD</w:t>
+      </w:r>
     </w:p>
     <w:p>
       <w:pPr>
@@ -1285,30 +808,6 @@
     </w:p>
     <w:p>
       <w:pPr>
-        <w:spacing w:after="0" w:line="240" w:lineRule="auto"/>
-        <w:jc w:val="both"/>
-        <w:rPr>
-          <w:rFonts w:cs="Arial"/>
-          <w:color w:val="262626"/>
-          <w:sz w:val="24"/>
-          <w:szCs w:val="24"/>
-        </w:rPr>
-      </w:pPr>
-    </w:p>
-    <w:p>
-      <w:pPr>
-        <w:spacing w:after="0" w:line="240" w:lineRule="auto"/>
-        <w:jc w:val="both"/>
-        <w:rPr>
-          <w:rFonts w:cs="Arial"/>
-          <w:color w:val="262626"/>
-          <w:sz w:val="24"/>
-          <w:szCs w:val="24"/>
-        </w:rPr>
-      </w:pPr>
-    </w:p>
-    <w:p>
-      <w:pPr>
         <w:spacing w:after="0"/>
         <w:rPr>
           <w:rFonts w:cs="Arial"/>
@@ -1317,8 +816,6 @@
           <w:szCs w:val="24"/>
         </w:rPr>
       </w:pPr>
-      <w:bookmarkStart w:id="0" w:name="_GoBack"/>
-      <w:bookmarkEnd w:id="0"/>
       <w:r>
         <w:rPr>
           <w:rFonts w:cs="Arial"/>
@@ -1327,43 +824,7 @@
           <w:szCs w:val="24"/>
         </w:rPr>
         <w:lastRenderedPageBreak/>
-        <w:t>Parte II</w:t>
-      </w:r>
-      <w:r>
-        <w:rPr>
-          <w:rFonts w:cs="Arial"/>
-          <w:color w:val="FF6600"/>
-          <w:sz w:val="24"/>
-          <w:szCs w:val="24"/>
-        </w:rPr>
-        <w:t>I</w:t>
-      </w:r>
-      <w:r>
-        <w:rPr>
-          <w:rFonts w:cs="Arial"/>
-          <w:color w:val="FF6600"/>
-          <w:sz w:val="24"/>
-          <w:szCs w:val="24"/>
-        </w:rPr>
-        <w:t xml:space="preserve">. Modelo </w:t>
-      </w:r>
-      <w:r>
-        <w:rPr>
-          <w:rFonts w:cs="Arial"/>
-          <w:color w:val="FF6600"/>
-          <w:sz w:val="24"/>
-          <w:szCs w:val="24"/>
-        </w:rPr>
-        <w:t xml:space="preserve">- Vista - </w:t>
-      </w:r>
-      <w:r>
-        <w:rPr>
-          <w:rFonts w:cs="Arial"/>
-          <w:color w:val="FF6600"/>
-          <w:sz w:val="24"/>
-          <w:szCs w:val="24"/>
-        </w:rPr>
-        <w:t>Controlador:</w:t>
+        <w:t>Parte III. Modelo - Vista - Controlador:</w:t>
       </w:r>
     </w:p>
     <w:p>
@@ -1394,6 +855,17 @@
           <w:szCs w:val="24"/>
         </w:rPr>
       </w:pPr>
+      <w:r>
+        <w:rPr>
+          <w:rFonts w:cs="Arial"/>
+          <w:color w:val="262626"/>
+          <w:sz w:val="24"/>
+          <w:szCs w:val="24"/>
+        </w:rPr>
+        <w:t>En la vista de ‘registro’ en el ‘LandingPage’ crear los ‘name’, para pasar los datos a través de un arreglo</w:t>
+      </w:r>
+      <w:bookmarkStart w:id="0" w:name="_GoBack"/>
+      <w:bookmarkEnd w:id="0"/>
     </w:p>
     <w:p>
       <w:pPr>
@@ -1436,43 +908,7 @@
           <w:sz w:val="24"/>
           <w:szCs w:val="24"/>
         </w:rPr>
-        <w:t>Parte I</w:t>
-      </w:r>
-      <w:r>
-        <w:rPr>
-          <w:rFonts w:cs="Arial"/>
-          <w:color w:val="FF6600"/>
-          <w:sz w:val="24"/>
-          <w:szCs w:val="24"/>
-        </w:rPr>
-        <w:t>V</w:t>
-      </w:r>
-      <w:r>
-        <w:rPr>
-          <w:rFonts w:cs="Arial"/>
-          <w:color w:val="FF6600"/>
-          <w:sz w:val="24"/>
-          <w:szCs w:val="24"/>
-        </w:rPr>
-        <w:t xml:space="preserve">. </w:t>
-      </w:r>
-      <w:r>
-        <w:rPr>
-          <w:rFonts w:cs="Arial"/>
-          <w:color w:val="FF6600"/>
-          <w:sz w:val="24"/>
-          <w:szCs w:val="24"/>
-        </w:rPr>
-        <w:t>Manejo de Sesiones</w:t>
-      </w:r>
-      <w:r>
-        <w:rPr>
-          <w:rFonts w:cs="Arial"/>
-          <w:color w:val="FF6600"/>
-          <w:sz w:val="24"/>
-          <w:szCs w:val="24"/>
-        </w:rPr>
-        <w:t>:</w:t>
+        <w:t>Parte IV. Manejo de Sesiones:</w:t>
       </w:r>
     </w:p>
     <w:p>
@@ -2253,14 +1689,14 @@
                       </a:ln>
                       <a:extLst>
                         <a:ext uri="{909E8E84-426E-40dd-AFC4-6F175D3DCCD1}">
-                          <a14:hiddenFill xmlns="" xmlns:mo="http://schemas.microsoft.com/office/mac/office/2008/main" xmlns:mv="urn:schemas-microsoft-com:mac:vml" xmlns:o="urn:schemas-microsoft-com:office:office" xmlns:v="urn:schemas-microsoft-com:vml" xmlns:w10="urn:schemas-microsoft-com:office:word" xmlns:w="http://schemas.openxmlformats.org/wordprocessingml/2006/main" xmlns:a14="http://schemas.microsoft.com/office/drawing/2010/main" xmlns:w16se="http://schemas.microsoft.com/office/word/2015/wordml/symex" xmlns:w16cid="http://schemas.microsoft.com/office/word/2016/wordml/cid" xmlns:am3d="http://schemas.microsoft.com/office/drawing/2017/model3d" xmlns:aink="http://schemas.microsoft.com/office/drawing/2016/ink" xmlns:cx8="http://schemas.microsoft.com/office/drawing/2016/5/14/chartex" xmlns:cx7="http://schemas.microsoft.com/office/drawing/2016/5/13/chartex" xmlns:cx6="http://schemas.microsoft.com/office/drawing/2016/5/12/chartex" xmlns:cx5="http://schemas.microsoft.com/office/drawing/2016/5/11/chartex" xmlns:cx4="http://schemas.microsoft.com/office/drawing/2016/5/10/chartex" xmlns:cx3="http://schemas.microsoft.com/office/drawing/2016/5/9/chartex" xmlns:cx2="http://schemas.microsoft.com/office/drawing/2015/10/21/chartex" xmlns:cx1="http://schemas.microsoft.com/office/drawing/2015/9/8/chartex" xmlns:cx="http://schemas.microsoft.com/office/drawing/2014/chartex">
+                          <a14:hiddenFill xmlns:cx="http://schemas.microsoft.com/office/drawing/2014/chartex" xmlns:cx1="http://schemas.microsoft.com/office/drawing/2015/9/8/chartex" xmlns:cx2="http://schemas.microsoft.com/office/drawing/2015/10/21/chartex" xmlns:cx3="http://schemas.microsoft.com/office/drawing/2016/5/9/chartex" xmlns:cx4="http://schemas.microsoft.com/office/drawing/2016/5/10/chartex" xmlns:cx5="http://schemas.microsoft.com/office/drawing/2016/5/11/chartex" xmlns:cx6="http://schemas.microsoft.com/office/drawing/2016/5/12/chartex" xmlns:cx7="http://schemas.microsoft.com/office/drawing/2016/5/13/chartex" xmlns:cx8="http://schemas.microsoft.com/office/drawing/2016/5/14/chartex" xmlns:aink="http://schemas.microsoft.com/office/drawing/2016/ink" xmlns:am3d="http://schemas.microsoft.com/office/drawing/2017/model3d" xmlns:w16cid="http://schemas.microsoft.com/office/word/2016/wordml/cid" xmlns:w16se="http://schemas.microsoft.com/office/word/2015/wordml/symex" xmlns:a14="http://schemas.microsoft.com/office/drawing/2010/main" xmlns:w="http://schemas.openxmlformats.org/wordprocessingml/2006/main" xmlns:w10="urn:schemas-microsoft-com:office:word" xmlns:v="urn:schemas-microsoft-com:vml" xmlns:o="urn:schemas-microsoft-com:office:office" xmlns:mv="urn:schemas-microsoft-com:mac:vml" xmlns:mo="http://schemas.microsoft.com/office/mac/office/2008/main" xmlns="">
                             <a:solidFill>
                               <a:srgbClr val="FFFFFF"/>
                             </a:solidFill>
                           </a14:hiddenFill>
                         </a:ext>
                         <a:ext uri="{91240B29-F687-4f45-9708-019B960494DF}">
-                          <a14:hiddenLine xmlns="" xmlns:mo="http://schemas.microsoft.com/office/mac/office/2008/main" xmlns:mv="urn:schemas-microsoft-com:mac:vml" xmlns:o="urn:schemas-microsoft-com:office:office" xmlns:v="urn:schemas-microsoft-com:vml" xmlns:w10="urn:schemas-microsoft-com:office:word" xmlns:w="http://schemas.openxmlformats.org/wordprocessingml/2006/main" xmlns:a14="http://schemas.microsoft.com/office/drawing/2010/main" xmlns:w16se="http://schemas.microsoft.com/office/word/2015/wordml/symex" xmlns:w16cid="http://schemas.microsoft.com/office/word/2016/wordml/cid" xmlns:am3d="http://schemas.microsoft.com/office/drawing/2017/model3d" xmlns:aink="http://schemas.microsoft.com/office/drawing/2016/ink" xmlns:cx8="http://schemas.microsoft.com/office/drawing/2016/5/14/chartex" xmlns:cx7="http://schemas.microsoft.com/office/drawing/2016/5/13/chartex" xmlns:cx6="http://schemas.microsoft.com/office/drawing/2016/5/12/chartex" xmlns:cx5="http://schemas.microsoft.com/office/drawing/2016/5/11/chartex" xmlns:cx4="http://schemas.microsoft.com/office/drawing/2016/5/10/chartex" xmlns:cx3="http://schemas.microsoft.com/office/drawing/2016/5/9/chartex" xmlns:cx2="http://schemas.microsoft.com/office/drawing/2015/10/21/chartex" xmlns:cx1="http://schemas.microsoft.com/office/drawing/2015/9/8/chartex" xmlns:cx="http://schemas.microsoft.com/office/drawing/2014/chartex" w="9525">
+                          <a14:hiddenLine xmlns:cx="http://schemas.microsoft.com/office/drawing/2014/chartex" xmlns:cx1="http://schemas.microsoft.com/office/drawing/2015/9/8/chartex" xmlns:cx2="http://schemas.microsoft.com/office/drawing/2015/10/21/chartex" xmlns:cx3="http://schemas.microsoft.com/office/drawing/2016/5/9/chartex" xmlns:cx4="http://schemas.microsoft.com/office/drawing/2016/5/10/chartex" xmlns:cx5="http://schemas.microsoft.com/office/drawing/2016/5/11/chartex" xmlns:cx6="http://schemas.microsoft.com/office/drawing/2016/5/12/chartex" xmlns:cx7="http://schemas.microsoft.com/office/drawing/2016/5/13/chartex" xmlns:cx8="http://schemas.microsoft.com/office/drawing/2016/5/14/chartex" xmlns:aink="http://schemas.microsoft.com/office/drawing/2016/ink" xmlns:am3d="http://schemas.microsoft.com/office/drawing/2017/model3d" xmlns:w16cid="http://schemas.microsoft.com/office/word/2016/wordml/cid" xmlns:w16se="http://schemas.microsoft.com/office/word/2015/wordml/symex" xmlns:a14="http://schemas.microsoft.com/office/drawing/2010/main" xmlns:w="http://schemas.openxmlformats.org/wordprocessingml/2006/main" xmlns:w10="urn:schemas-microsoft-com:office:word" xmlns:v="urn:schemas-microsoft-com:vml" xmlns:o="urn:schemas-microsoft-com:office:office" xmlns:mv="urn:schemas-microsoft-com:mac:vml" xmlns:mo="http://schemas.microsoft.com/office/mac/office/2008/main" xmlns="" w="9525">
                             <a:solidFill>
                               <a:srgbClr val="000000"/>
                             </a:solidFill>
@@ -2561,7 +1997,7 @@
                   </a:ln>
                   <a:extLst>
                     <a:ext uri="{53640926-AAD7-44d8-BBD7-CCE9431645EC}">
-                      <a14:shadowObscured xmlns="" xmlns:mo="http://schemas.microsoft.com/office/mac/office/2008/main" xmlns:mv="urn:schemas-microsoft-com:mac:vml" xmlns:o="urn:schemas-microsoft-com:office:office" xmlns:v="urn:schemas-microsoft-com:vml" xmlns:w10="urn:schemas-microsoft-com:office:word" xmlns:w="http://schemas.openxmlformats.org/wordprocessingml/2006/main" xmlns:a14="http://schemas.microsoft.com/office/drawing/2010/main" xmlns:w16se="http://schemas.microsoft.com/office/word/2015/wordml/symex" xmlns:w16cid="http://schemas.microsoft.com/office/word/2016/wordml/cid" xmlns:am3d="http://schemas.microsoft.com/office/drawing/2017/model3d" xmlns:aink="http://schemas.microsoft.com/office/drawing/2016/ink" xmlns:cx8="http://schemas.microsoft.com/office/drawing/2016/5/14/chartex" xmlns:cx7="http://schemas.microsoft.com/office/drawing/2016/5/13/chartex" xmlns:cx6="http://schemas.microsoft.com/office/drawing/2016/5/12/chartex" xmlns:cx5="http://schemas.microsoft.com/office/drawing/2016/5/11/chartex" xmlns:cx4="http://schemas.microsoft.com/office/drawing/2016/5/10/chartex" xmlns:cx3="http://schemas.microsoft.com/office/drawing/2016/5/9/chartex" xmlns:cx2="http://schemas.microsoft.com/office/drawing/2015/10/21/chartex" xmlns:cx1="http://schemas.microsoft.com/office/drawing/2015/9/8/chartex" xmlns:cx="http://schemas.microsoft.com/office/drawing/2014/chartex"/>
+                      <a14:shadowObscured xmlns:cx="http://schemas.microsoft.com/office/drawing/2014/chartex" xmlns:cx1="http://schemas.microsoft.com/office/drawing/2015/9/8/chartex" xmlns:cx2="http://schemas.microsoft.com/office/drawing/2015/10/21/chartex" xmlns:cx3="http://schemas.microsoft.com/office/drawing/2016/5/9/chartex" xmlns:cx4="http://schemas.microsoft.com/office/drawing/2016/5/10/chartex" xmlns:cx5="http://schemas.microsoft.com/office/drawing/2016/5/11/chartex" xmlns:cx6="http://schemas.microsoft.com/office/drawing/2016/5/12/chartex" xmlns:cx7="http://schemas.microsoft.com/office/drawing/2016/5/13/chartex" xmlns:cx8="http://schemas.microsoft.com/office/drawing/2016/5/14/chartex" xmlns:aink="http://schemas.microsoft.com/office/drawing/2016/ink" xmlns:am3d="http://schemas.microsoft.com/office/drawing/2017/model3d" xmlns:w16cid="http://schemas.microsoft.com/office/word/2016/wordml/cid" xmlns:w16se="http://schemas.microsoft.com/office/word/2015/wordml/symex" xmlns:a14="http://schemas.microsoft.com/office/drawing/2010/main" xmlns:w="http://schemas.openxmlformats.org/wordprocessingml/2006/main" xmlns:w10="urn:schemas-microsoft-com:office:word" xmlns:v="urn:schemas-microsoft-com:vml" xmlns:o="urn:schemas-microsoft-com:office:office" xmlns:mv="urn:schemas-microsoft-com:mac:vml" xmlns:mo="http://schemas.microsoft.com/office/mac/office/2008/main" xmlns=""/>
                     </a:ext>
                   </a:extLst>
                 </pic:spPr>
@@ -4796,13 +4232,13 @@
     <w:sig w:usb0="E00006FF" w:usb1="400004FF" w:usb2="00000000" w:usb3="00000000" w:csb0="0000019F" w:csb1="00000000"/>
   </w:font>
   <w:font w:name="MS Mincho">
-    <w:altName w:val="MS Gothic"/>
+    <w:altName w:val="ＭＳ 明朝"/>
     <w:panose1 w:val="02020609040205080304"/>
     <w:charset w:val="80"/>
     <w:family w:val="roman"/>
     <w:notTrueType/>
     <w:pitch w:val="fixed"/>
-    <w:sig w:usb0="00000000" w:usb1="08070000" w:usb2="00000010" w:usb3="00000000" w:csb0="00020000" w:csb1="00000000"/>
+    <w:sig w:usb0="00000001" w:usb1="08070000" w:usb2="00000010" w:usb3="00000000" w:csb0="00020000" w:csb1="00000000"/>
   </w:font>
   <w:font w:name="Lucida Grande">
     <w:altName w:val="Arial"/>
@@ -4857,10 +4293,11 @@
     <w:rsid w:val="001F45FF"/>
     <w:rsid w:val="003526EF"/>
     <w:rsid w:val="00367691"/>
-    <w:rsid w:val="003A215E"/>
     <w:rsid w:val="00624D92"/>
     <w:rsid w:val="006308B1"/>
+    <w:rsid w:val="008D25F3"/>
     <w:rsid w:val="00BD39D2"/>
+    <w:rsid w:val="00BF49D9"/>
     <w:rsid w:val="00F52BDD"/>
   </w:rsids>
   <m:mathPr>
@@ -5675,7 +5112,7 @@
 </file>
 
 <file path=customXml/itemProps1.xml><?xml version="1.0" encoding="utf-8"?>
-<ds:datastoreItem xmlns:ds="http://schemas.openxmlformats.org/officeDocument/2006/customXml" ds:itemID="{252B09FF-DEF5-48A3-90C9-44C5CCF6CAE6}">
+<ds:datastoreItem xmlns:ds="http://schemas.openxmlformats.org/officeDocument/2006/customXml" ds:itemID="{B5F062A1-8A0F-471B-9172-A8A352F5F94D}">
   <ds:schemaRefs>
     <ds:schemaRef ds:uri="http://schemas.openxmlformats.org/officeDocument/2006/bibliography"/>
   </ds:schemaRefs>

</xml_diff>